<commit_message>
Attempt1 of a complete CPU
</commit_message>
<xml_diff>
--- a/projects/Project05 Overview.docx
+++ b/projects/Project05 Overview.docx
@@ -712,14 +712,100 @@
       <w:r>
         <w:t>rogram Counter</w:t>
       </w:r>
-    </w:p>
-    <w:p/>
+      <w:r>
+        <w:t>. – How does this actually increment</w:t>
+      </w:r>
+      <w:r>
+        <w:t>??</w:t>
+      </w:r>
+    </w:p>
     <w:p>
       <w:pPr>
         <w:ind w:firstLine="720"/>
       </w:pPr>
       <w:r>
-        <w:t>input</w:t>
+        <w:t>i</w:t>
+      </w:r>
+      <w:r>
+        <w:t>nput</w:t>
+      </w:r>
+      <w:r>
+        <w:t>A[16]</w:t>
+      </w:r>
+      <w:r>
+        <w:t xml:space="preserve"> </w:t>
+      </w:r>
+    </w:p>
+    <w:p>
+      <w:pPr>
+        <w:pStyle w:val="ListParagraph"/>
+        <w:numPr>
+          <w:ilvl w:val="0"/>
+          <w:numId w:val="4"/>
+        </w:numPr>
+      </w:pPr>
+      <w:r>
+        <w:t>ARegisterOutput</w:t>
+      </w:r>
+    </w:p>
+    <w:p>
+      <w:pPr>
+        <w:ind w:left="720"/>
+      </w:pPr>
+      <w:r>
+        <w:t>inputB[1]</w:t>
+      </w:r>
+    </w:p>
+    <w:p>
+      <w:pPr>
+        <w:pStyle w:val="ListParagraph"/>
+        <w:numPr>
+          <w:ilvl w:val="0"/>
+          <w:numId w:val="4"/>
+        </w:numPr>
+      </w:pPr>
+      <w:r>
+        <w:t>reset</w:t>
+      </w:r>
+    </w:p>
+    <w:p>
+      <w:pPr>
+        <w:ind w:left="720"/>
+      </w:pPr>
+      <w:r>
+        <w:t>C</w:t>
+      </w:r>
+    </w:p>
+    <w:p>
+      <w:pPr>
+        <w:pStyle w:val="ListParagraph"/>
+        <w:numPr>
+          <w:ilvl w:val="0"/>
+          <w:numId w:val="4"/>
+        </w:numPr>
+      </w:pPr>
+      <w:r>
+        <w:t>Some Load</w:t>
+      </w:r>
+    </w:p>
+    <w:p>
+      <w:pPr>
+        <w:ind w:left="720"/>
+      </w:pPr>
+      <w:r>
+        <w:t>output</w:t>
+      </w:r>
+    </w:p>
+    <w:p>
+      <w:pPr>
+        <w:pStyle w:val="ListParagraph"/>
+        <w:numPr>
+          <w:ilvl w:val="0"/>
+          <w:numId w:val="4"/>
+        </w:numPr>
+      </w:pPr>
+      <w:r>
+        <w:t>CPUOut ’PC’</w:t>
       </w:r>
     </w:p>
     <w:p>
@@ -889,6 +975,20 @@
             </a:graphic>
           </wp:inline>
         </w:drawing>
+      </w:r>
+    </w:p>
+    <w:p/>
+    <w:p>
+      <w:pPr>
+        <w:pStyle w:val="Heading2"/>
+      </w:pPr>
+      <w:r>
+        <w:t>Jump Circuitry:</w:t>
+      </w:r>
+    </w:p>
+    <w:p>
+      <w:r>
+        <w:tab/>
       </w:r>
     </w:p>
     <w:p/>

</xml_diff>